<commit_message>
correzioni analisi dei requisiti
</commit_message>
<xml_diff>
--- a/documentazione/documenti/ANALISI DEI REQUISITI.docx
+++ b/documentazione/documenti/ANALISI DEI REQUISITI.docx
@@ -398,7 +398,35 @@
           <w:rFonts w:ascii="Times New Roman" w:hAnsi="Times New Roman" w:cs="Times New Roman"/>
           <w:sz w:val="24"/>
         </w:rPr>
-        <w:t xml:space="preserve"> alcune informazioni riguardanti il suo contratto. In particolare sono registrate le ore di lavoro settimanali previste e quelle massime giornaliere. Inoltre ogni dipendente ha associati una lista di assenze ed un certo numero di giorni di ferie residue annuali (26). Questi ultimi devono essere ricaricati ogni anno</w:t>
+        <w:t xml:space="preserve"> alcune informazioni riguardanti il suo contratto. In particolare</w:t>
+      </w:r>
+      <w:r>
+        <w:rPr>
+          <w:rFonts w:ascii="Times New Roman" w:hAnsi="Times New Roman" w:cs="Times New Roman"/>
+          <w:sz w:val="24"/>
+        </w:rPr>
+        <w:t>,</w:t>
+      </w:r>
+      <w:r>
+        <w:rPr>
+          <w:rFonts w:ascii="Times New Roman" w:hAnsi="Times New Roman" w:cs="Times New Roman"/>
+          <w:sz w:val="24"/>
+        </w:rPr>
+        <w:t xml:space="preserve"> sono registrate le ore di lavoro settimanali previste e quelle massime giornaliere. Inoltre</w:t>
+      </w:r>
+      <w:r>
+        <w:rPr>
+          <w:rFonts w:ascii="Times New Roman" w:hAnsi="Times New Roman" w:cs="Times New Roman"/>
+          <w:sz w:val="24"/>
+        </w:rPr>
+        <w:t>,</w:t>
+      </w:r>
+      <w:r>
+        <w:rPr>
+          <w:rFonts w:ascii="Times New Roman" w:hAnsi="Times New Roman" w:cs="Times New Roman"/>
+          <w:sz w:val="24"/>
+        </w:rPr>
+        <w:t xml:space="preserve"> ogni dipendente ha associati una lista di assenze ed un certo numero di giorni di ferie residue annuali (26). Questi ultimi devono essere ricaricati ogni anno</w:t>
       </w:r>
       <w:r>
         <w:rPr>
@@ -647,7 +675,7 @@
           <w:rFonts w:ascii="Times New Roman" w:hAnsi="Times New Roman" w:cs="Times New Roman"/>
           <w:sz w:val="24"/>
         </w:rPr>
-        <w:t xml:space="preserve">L’amministratore deve essere in grado di modificare il numero  di dipendenti che è necessario assegnare ad ogni </w:t>
+        <w:t xml:space="preserve">L’amministratore deve essere in grado di modificare il numero di dipendenti che è necessario assegnare ad ogni </w:t>
       </w:r>
       <w:r>
         <w:rPr>
@@ -757,7 +785,23 @@
           <w:rFonts w:ascii="Times New Roman" w:hAnsi="Times New Roman" w:cs="Times New Roman"/>
           <w:sz w:val="24"/>
         </w:rPr>
-        <w:t>Una volta inserite tutte le informazioni necessarie, l’amministratore potrà procedere richiedendo al sistema di utilizzare questi dati per generare lo schedule dei turni della settimana interessata;</w:t>
+        <w:t xml:space="preserve">Una volta inserite tutte le informazioni necessarie, l’amministratore potrà procedere richiedendo al sistema di utilizzare questi dati per generare </w:t>
+      </w:r>
+      <w:proofErr w:type="gramStart"/>
+      <w:r>
+        <w:rPr>
+          <w:rFonts w:ascii="Times New Roman" w:hAnsi="Times New Roman" w:cs="Times New Roman"/>
+          <w:sz w:val="24"/>
+        </w:rPr>
+        <w:t>lo schedule</w:t>
+      </w:r>
+      <w:proofErr w:type="gramEnd"/>
+      <w:r>
+        <w:rPr>
+          <w:rFonts w:ascii="Times New Roman" w:hAnsi="Times New Roman" w:cs="Times New Roman"/>
+          <w:sz w:val="24"/>
+        </w:rPr>
+        <w:t xml:space="preserve"> dei turni della settimana interessata;</w:t>
       </w:r>
     </w:p>
     <w:p>
@@ -777,14 +821,60 @@
           <w:rFonts w:ascii="Times New Roman" w:hAnsi="Times New Roman" w:cs="Times New Roman"/>
           <w:sz w:val="24"/>
         </w:rPr>
-        <w:t xml:space="preserve">L’algoritmo elabora in output lo schedule dei turni in modo che ogni dipendente non lavori più di quanto stabilito dal suo contratto, sia settimanalmente che giornalmente. </w:t>
-      </w:r>
-      <w:r>
-        <w:rPr>
-          <w:rFonts w:ascii="Times New Roman" w:hAnsi="Times New Roman" w:cs="Times New Roman"/>
-          <w:sz w:val="24"/>
-        </w:rPr>
-        <w:t xml:space="preserve">È inoltre necessario considerare che un dipendente deve disporre almeno di 11 ore di riposo giornaliere. </w:t>
+        <w:t xml:space="preserve">L’algoritmo elabora in output </w:t>
+      </w:r>
+      <w:proofErr w:type="gramStart"/>
+      <w:r>
+        <w:rPr>
+          <w:rFonts w:ascii="Times New Roman" w:hAnsi="Times New Roman" w:cs="Times New Roman"/>
+          <w:sz w:val="24"/>
+        </w:rPr>
+        <w:t>lo schedule</w:t>
+      </w:r>
+      <w:proofErr w:type="gramEnd"/>
+      <w:r>
+        <w:rPr>
+          <w:rFonts w:ascii="Times New Roman" w:hAnsi="Times New Roman" w:cs="Times New Roman"/>
+          <w:sz w:val="24"/>
+        </w:rPr>
+        <w:t xml:space="preserve"> dei turni in modo che ogni dipendente non lavori più di quanto stabilito dal suo contratto, sia settimanalmente che giornalmente. </w:t>
+      </w:r>
+      <w:r>
+        <w:rPr>
+          <w:rFonts w:ascii="Times New Roman" w:hAnsi="Times New Roman" w:cs="Times New Roman"/>
+          <w:sz w:val="24"/>
+        </w:rPr>
+        <w:t xml:space="preserve">È inoltre necessario considerare che un dipendente deve disporre almeno di </w:t>
+      </w:r>
+      <w:proofErr w:type="gramStart"/>
+      <w:r>
+        <w:rPr>
+          <w:rFonts w:ascii="Times New Roman" w:hAnsi="Times New Roman" w:cs="Times New Roman"/>
+          <w:sz w:val="24"/>
+        </w:rPr>
+        <w:t>11</w:t>
+      </w:r>
+      <w:proofErr w:type="gramEnd"/>
+      <w:r>
+        <w:rPr>
+          <w:rFonts w:ascii="Times New Roman" w:hAnsi="Times New Roman" w:cs="Times New Roman"/>
+          <w:sz w:val="24"/>
+        </w:rPr>
+        <w:t xml:space="preserve"> ore di riposo </w:t>
+      </w:r>
+      <w:r>
+        <w:rPr>
+          <w:rFonts w:ascii="Times New Roman" w:hAnsi="Times New Roman" w:cs="Times New Roman"/>
+          <w:sz w:val="24"/>
+        </w:rPr>
+        <w:t>tra un turno e l’altro</w:t>
+      </w:r>
+      <w:r>
+        <w:rPr>
+          <w:rFonts w:ascii="Times New Roman" w:hAnsi="Times New Roman" w:cs="Times New Roman"/>
+          <w:sz w:val="24"/>
+        </w:rPr>
+        <w:t xml:space="preserve">. </w:t>
       </w:r>
       <w:r>
         <w:rPr>
@@ -798,7 +888,21 @@
           <w:rFonts w:ascii="Times New Roman" w:hAnsi="Times New Roman" w:cs="Times New Roman"/>
           <w:sz w:val="24"/>
         </w:rPr>
-        <w:t xml:space="preserve">Infine l’orario </w:t>
+        <w:t>Infine</w:t>
+      </w:r>
+      <w:r>
+        <w:rPr>
+          <w:rFonts w:ascii="Times New Roman" w:hAnsi="Times New Roman" w:cs="Times New Roman"/>
+          <w:sz w:val="24"/>
+        </w:rPr>
+        <w:t>,</w:t>
+      </w:r>
+      <w:r>
+        <w:rPr>
+          <w:rFonts w:ascii="Times New Roman" w:hAnsi="Times New Roman" w:cs="Times New Roman"/>
+          <w:sz w:val="24"/>
+        </w:rPr>
+        <w:t xml:space="preserve"> l’orario </w:t>
       </w:r>
       <w:r>
         <w:rPr>
@@ -861,7 +965,23 @@
           <w:sz w:val="24"/>
         </w:rPr>
         <w:lastRenderedPageBreak/>
-        <w:t xml:space="preserve">Durante l’elaborazione dello schedule, l’algoritmo controlla inoltre che per ogni fascia oraria sia disponibile nel database un numero sufficiente di dipendenti per poter provare a generare correttamente il turno. Sostanzialmente, </w:t>
+        <w:t xml:space="preserve">Durante l’elaborazione </w:t>
+      </w:r>
+      <w:proofErr w:type="gramStart"/>
+      <w:r>
+        <w:rPr>
+          <w:rFonts w:ascii="Times New Roman" w:hAnsi="Times New Roman" w:cs="Times New Roman"/>
+          <w:sz w:val="24"/>
+        </w:rPr>
+        <w:t>dello schedule</w:t>
+      </w:r>
+      <w:proofErr w:type="gramEnd"/>
+      <w:r>
+        <w:rPr>
+          <w:rFonts w:ascii="Times New Roman" w:hAnsi="Times New Roman" w:cs="Times New Roman"/>
+          <w:sz w:val="24"/>
+        </w:rPr>
+        <w:t xml:space="preserve">, l’algoritmo controlla inoltre che per ogni fascia oraria sia disponibile nel database un numero sufficiente di dipendenti per poter provare a generare correttamente il turno. Sostanzialmente, </w:t>
       </w:r>
       <w:r>
         <w:rPr>
@@ -909,7 +1029,30 @@
           <w:rFonts w:ascii="Times New Roman" w:hAnsi="Times New Roman" w:cs="Times New Roman"/>
           <w:sz w:val="24"/>
         </w:rPr>
-        <w:t>Una volta generato lo schedule settimanale, il sistema segnala se ci sono delle fasce scoperte, cioè se per una o più fasce orarie il numero di dipendenti in servizio non è sufficiente a coprire la richiesta di lavoratori. In questo caso l’amministratore deve provvedere ad inserire manualmente dei dipendenti in tali fasce lavorative. I turni così assegnati sono considerati come lavoro straordinario;</w:t>
+        <w:t xml:space="preserve">Una volta generato </w:t>
+      </w:r>
+      <w:proofErr w:type="gramStart"/>
+      <w:r>
+        <w:rPr>
+          <w:rFonts w:ascii="Times New Roman" w:hAnsi="Times New Roman" w:cs="Times New Roman"/>
+          <w:sz w:val="24"/>
+        </w:rPr>
+        <w:t>lo schedule</w:t>
+      </w:r>
+      <w:proofErr w:type="gramEnd"/>
+      <w:r>
+        <w:rPr>
+          <w:rFonts w:ascii="Times New Roman" w:hAnsi="Times New Roman" w:cs="Times New Roman"/>
+          <w:sz w:val="24"/>
+        </w:rPr>
+        <w:t xml:space="preserve"> settimanale, il sistema segnala se ci sono delle fasce scoperte, cioè se per una o più fasce orarie il numero di dipendenti in servizio non è sufficiente a coprire la richiesta di lavoratori. In questo caso l’amministratore deve provvedere ad inserire manualmente dei dipendenti in tali fasce lavorative</w:t>
+      </w:r>
+      <w:r>
+        <w:rPr>
+          <w:rFonts w:ascii="Times New Roman" w:hAnsi="Times New Roman" w:cs="Times New Roman"/>
+          <w:sz w:val="24"/>
+        </w:rPr>
+        <w:t>;</w:t>
       </w:r>
     </w:p>
     <w:p>
@@ -971,7 +1114,23 @@
           <w:rFonts w:ascii="Times New Roman" w:hAnsi="Times New Roman" w:cs="Times New Roman"/>
           <w:sz w:val="24"/>
         </w:rPr>
-        <w:t xml:space="preserve"> e tutti gli schedule settimanali che sono stati generati.</w:t>
+        <w:t xml:space="preserve"> e tutti </w:t>
+      </w:r>
+      <w:proofErr w:type="gramStart"/>
+      <w:r>
+        <w:rPr>
+          <w:rFonts w:ascii="Times New Roman" w:hAnsi="Times New Roman" w:cs="Times New Roman"/>
+          <w:sz w:val="24"/>
+        </w:rPr>
+        <w:t>gli schedule</w:t>
+      </w:r>
+      <w:proofErr w:type="gramEnd"/>
+      <w:r>
+        <w:rPr>
+          <w:rFonts w:ascii="Times New Roman" w:hAnsi="Times New Roman" w:cs="Times New Roman"/>
+          <w:sz w:val="24"/>
+        </w:rPr>
+        <w:t xml:space="preserve"> settimanali che sono stati generati.</w:t>
       </w:r>
     </w:p>
     <w:sectPr>

</xml_diff>

<commit_message>
modifica documento analisi dei requisiti
</commit_message>
<xml_diff>
--- a/documentazione/documenti/ANALISI DEI REQUISITI.docx
+++ b/documentazione/documenti/ANALISI DEI REQUISITI.docx
@@ -163,7 +163,7 @@
           <w:rFonts w:ascii="Times New Roman" w:hAnsi="Times New Roman" w:cs="Times New Roman"/>
           <w:sz w:val="24"/>
         </w:rPr>
-        <w:t>3</w:t>
+        <w:t>4</w:t>
       </w:r>
       <w:r>
         <w:rPr>
@@ -184,7 +184,21 @@
           <w:rFonts w:ascii="Times New Roman" w:hAnsi="Times New Roman" w:cs="Times New Roman"/>
           <w:sz w:val="24"/>
         </w:rPr>
-        <w:t xml:space="preserve"> (06.00-12.00)</w:t>
+        <w:t xml:space="preserve"> (0</w:t>
+      </w:r>
+      <w:r>
+        <w:rPr>
+          <w:rFonts w:ascii="Times New Roman" w:hAnsi="Times New Roman" w:cs="Times New Roman"/>
+          <w:sz w:val="24"/>
+        </w:rPr>
+        <w:t>8</w:t>
+      </w:r>
+      <w:r>
+        <w:rPr>
+          <w:rFonts w:ascii="Times New Roman" w:hAnsi="Times New Roman" w:cs="Times New Roman"/>
+          <w:sz w:val="24"/>
+        </w:rPr>
+        <w:t>.00-12.00)</w:t>
       </w:r>
       <w:r>
         <w:rPr>
@@ -198,14 +212,28 @@
           <w:rFonts w:ascii="Times New Roman" w:hAnsi="Times New Roman" w:cs="Times New Roman"/>
           <w:sz w:val="24"/>
         </w:rPr>
-        <w:t xml:space="preserve"> (12.00-18.00)</w:t>
-      </w:r>
-      <w:r>
-        <w:rPr>
-          <w:rFonts w:ascii="Times New Roman" w:hAnsi="Times New Roman" w:cs="Times New Roman"/>
-          <w:sz w:val="24"/>
-        </w:rPr>
-        <w:t xml:space="preserve"> e </w:t>
+        <w:t xml:space="preserve"> (12.00-1</w:t>
+      </w:r>
+      <w:r>
+        <w:rPr>
+          <w:rFonts w:ascii="Times New Roman" w:hAnsi="Times New Roman" w:cs="Times New Roman"/>
+          <w:sz w:val="24"/>
+        </w:rPr>
+        <w:t>6</w:t>
+      </w:r>
+      <w:r>
+        <w:rPr>
+          <w:rFonts w:ascii="Times New Roman" w:hAnsi="Times New Roman" w:cs="Times New Roman"/>
+          <w:sz w:val="24"/>
+        </w:rPr>
+        <w:t>.00)</w:t>
+      </w:r>
+      <w:r>
+        <w:rPr>
+          <w:rFonts w:ascii="Times New Roman" w:hAnsi="Times New Roman" w:cs="Times New Roman"/>
+          <w:sz w:val="24"/>
+        </w:rPr>
+        <w:t xml:space="preserve">, </w:t>
       </w:r>
       <w:r>
         <w:rPr>
@@ -219,14 +247,35 @@
           <w:rFonts w:ascii="Times New Roman" w:hAnsi="Times New Roman" w:cs="Times New Roman"/>
           <w:sz w:val="24"/>
         </w:rPr>
-        <w:t xml:space="preserve"> (18.00-</w:t>
-      </w:r>
-      <w:r>
-        <w:rPr>
-          <w:rFonts w:ascii="Times New Roman" w:hAnsi="Times New Roman" w:cs="Times New Roman"/>
-          <w:sz w:val="24"/>
-        </w:rPr>
-        <w:t>23</w:t>
+        <w:t xml:space="preserve"> (1</w:t>
+      </w:r>
+      <w:r>
+        <w:rPr>
+          <w:rFonts w:ascii="Times New Roman" w:hAnsi="Times New Roman" w:cs="Times New Roman"/>
+          <w:sz w:val="24"/>
+        </w:rPr>
+        <w:t>6</w:t>
+      </w:r>
+      <w:r>
+        <w:rPr>
+          <w:rFonts w:ascii="Times New Roman" w:hAnsi="Times New Roman" w:cs="Times New Roman"/>
+          <w:sz w:val="24"/>
+        </w:rPr>
+        <w:t>.00-</w:t>
+      </w:r>
+      <w:r>
+        <w:rPr>
+          <w:rFonts w:ascii="Times New Roman" w:hAnsi="Times New Roman" w:cs="Times New Roman"/>
+          <w:sz w:val="24"/>
+        </w:rPr>
+        <w:t>2</w:t>
+      </w:r>
+      <w:r>
+        <w:rPr>
+          <w:rFonts w:ascii="Times New Roman" w:hAnsi="Times New Roman" w:cs="Times New Roman"/>
+          <w:sz w:val="24"/>
+        </w:rPr>
+        <w:t>0</w:t>
       </w:r>
       <w:r>
         <w:rPr>
@@ -234,6 +283,27 @@
           <w:sz w:val="24"/>
         </w:rPr>
         <w:t>.00)</w:t>
+      </w:r>
+      <w:r>
+        <w:rPr>
+          <w:rFonts w:ascii="Times New Roman" w:hAnsi="Times New Roman" w:cs="Times New Roman"/>
+          <w:sz w:val="24"/>
+        </w:rPr>
+        <w:t xml:space="preserve"> e notte (20.00</w:t>
+      </w:r>
+      <w:r>
+        <w:rPr>
+          <w:rFonts w:ascii="Times New Roman" w:hAnsi="Times New Roman" w:cs="Times New Roman"/>
+          <w:sz w:val="24"/>
+        </w:rPr>
+        <w:t>-</w:t>
+      </w:r>
+      <w:r>
+        <w:rPr>
+          <w:rFonts w:ascii="Times New Roman" w:hAnsi="Times New Roman" w:cs="Times New Roman"/>
+          <w:sz w:val="24"/>
+        </w:rPr>
+        <w:t>24.00)</w:t>
       </w:r>
       <w:r>
         <w:rPr>
@@ -785,23 +855,7 @@
           <w:rFonts w:ascii="Times New Roman" w:hAnsi="Times New Roman" w:cs="Times New Roman"/>
           <w:sz w:val="24"/>
         </w:rPr>
-        <w:t xml:space="preserve">Una volta inserite tutte le informazioni necessarie, l’amministratore potrà procedere richiedendo al sistema di utilizzare questi dati per generare </w:t>
-      </w:r>
-      <w:proofErr w:type="gramStart"/>
-      <w:r>
-        <w:rPr>
-          <w:rFonts w:ascii="Times New Roman" w:hAnsi="Times New Roman" w:cs="Times New Roman"/>
-          <w:sz w:val="24"/>
-        </w:rPr>
-        <w:t>lo schedule</w:t>
-      </w:r>
-      <w:proofErr w:type="gramEnd"/>
-      <w:r>
-        <w:rPr>
-          <w:rFonts w:ascii="Times New Roman" w:hAnsi="Times New Roman" w:cs="Times New Roman"/>
-          <w:sz w:val="24"/>
-        </w:rPr>
-        <w:t xml:space="preserve"> dei turni della settimana interessata;</w:t>
+        <w:t>Una volta inserite tutte le informazioni necessarie, l’amministratore potrà procedere richiedendo al sistema di utilizzare questi dati per generare lo schedule dei turni della settimana interessata;</w:t>
       </w:r>
     </w:p>
     <w:p>
@@ -821,46 +875,14 @@
           <w:rFonts w:ascii="Times New Roman" w:hAnsi="Times New Roman" w:cs="Times New Roman"/>
           <w:sz w:val="24"/>
         </w:rPr>
-        <w:t xml:space="preserve">L’algoritmo elabora in output </w:t>
-      </w:r>
-      <w:proofErr w:type="gramStart"/>
-      <w:r>
-        <w:rPr>
-          <w:rFonts w:ascii="Times New Roman" w:hAnsi="Times New Roman" w:cs="Times New Roman"/>
-          <w:sz w:val="24"/>
-        </w:rPr>
-        <w:t>lo schedule</w:t>
-      </w:r>
-      <w:proofErr w:type="gramEnd"/>
-      <w:r>
-        <w:rPr>
-          <w:rFonts w:ascii="Times New Roman" w:hAnsi="Times New Roman" w:cs="Times New Roman"/>
-          <w:sz w:val="24"/>
-        </w:rPr>
-        <w:t xml:space="preserve"> dei turni in modo che ogni dipendente non lavori più di quanto stabilito dal suo contratto, sia settimanalmente che giornalmente. </w:t>
-      </w:r>
-      <w:r>
-        <w:rPr>
-          <w:rFonts w:ascii="Times New Roman" w:hAnsi="Times New Roman" w:cs="Times New Roman"/>
-          <w:sz w:val="24"/>
-        </w:rPr>
-        <w:t xml:space="preserve">È inoltre necessario considerare che un dipendente deve disporre almeno di </w:t>
-      </w:r>
-      <w:proofErr w:type="gramStart"/>
-      <w:r>
-        <w:rPr>
-          <w:rFonts w:ascii="Times New Roman" w:hAnsi="Times New Roman" w:cs="Times New Roman"/>
-          <w:sz w:val="24"/>
-        </w:rPr>
-        <w:t>11</w:t>
-      </w:r>
-      <w:proofErr w:type="gramEnd"/>
-      <w:r>
-        <w:rPr>
-          <w:rFonts w:ascii="Times New Roman" w:hAnsi="Times New Roman" w:cs="Times New Roman"/>
-          <w:sz w:val="24"/>
-        </w:rPr>
-        <w:t xml:space="preserve"> ore di riposo </w:t>
+        <w:t xml:space="preserve">L’algoritmo elabora in output lo schedule dei turni in modo che ogni dipendente non lavori più di quanto stabilito dal suo contratto, sia settimanalmente che giornalmente. </w:t>
+      </w:r>
+      <w:r>
+        <w:rPr>
+          <w:rFonts w:ascii="Times New Roman" w:hAnsi="Times New Roman" w:cs="Times New Roman"/>
+          <w:sz w:val="24"/>
+        </w:rPr>
+        <w:t xml:space="preserve">È inoltre necessario considerare che un dipendente deve disporre almeno di 11 ore di riposo </w:t>
       </w:r>
       <w:r>
         <w:rPr>
@@ -965,23 +987,7 @@
           <w:sz w:val="24"/>
         </w:rPr>
         <w:lastRenderedPageBreak/>
-        <w:t xml:space="preserve">Durante l’elaborazione </w:t>
-      </w:r>
-      <w:proofErr w:type="gramStart"/>
-      <w:r>
-        <w:rPr>
-          <w:rFonts w:ascii="Times New Roman" w:hAnsi="Times New Roman" w:cs="Times New Roman"/>
-          <w:sz w:val="24"/>
-        </w:rPr>
-        <w:t>dello schedule</w:t>
-      </w:r>
-      <w:proofErr w:type="gramEnd"/>
-      <w:r>
-        <w:rPr>
-          <w:rFonts w:ascii="Times New Roman" w:hAnsi="Times New Roman" w:cs="Times New Roman"/>
-          <w:sz w:val="24"/>
-        </w:rPr>
-        <w:t xml:space="preserve">, l’algoritmo controlla inoltre che per ogni fascia oraria sia disponibile nel database un numero sufficiente di dipendenti per poter provare a generare correttamente il turno. Sostanzialmente, </w:t>
+        <w:t xml:space="preserve">Durante l’elaborazione dello schedule, l’algoritmo controlla inoltre che per ogni fascia oraria sia disponibile nel database un numero sufficiente di dipendenti per poter provare a generare correttamente il turno. Sostanzialmente, </w:t>
       </w:r>
       <w:r>
         <w:rPr>
@@ -1029,23 +1035,7 @@
           <w:rFonts w:ascii="Times New Roman" w:hAnsi="Times New Roman" w:cs="Times New Roman"/>
           <w:sz w:val="24"/>
         </w:rPr>
-        <w:t xml:space="preserve">Una volta generato </w:t>
-      </w:r>
-      <w:proofErr w:type="gramStart"/>
-      <w:r>
-        <w:rPr>
-          <w:rFonts w:ascii="Times New Roman" w:hAnsi="Times New Roman" w:cs="Times New Roman"/>
-          <w:sz w:val="24"/>
-        </w:rPr>
-        <w:t>lo schedule</w:t>
-      </w:r>
-      <w:proofErr w:type="gramEnd"/>
-      <w:r>
-        <w:rPr>
-          <w:rFonts w:ascii="Times New Roman" w:hAnsi="Times New Roman" w:cs="Times New Roman"/>
-          <w:sz w:val="24"/>
-        </w:rPr>
-        <w:t xml:space="preserve"> settimanale, il sistema segnala se ci sono delle fasce scoperte, cioè se per una o più fasce orarie il numero di dipendenti in servizio non è sufficiente a coprire la richiesta di lavoratori. In questo caso l’amministratore deve provvedere ad inserire manualmente dei dipendenti in tali fasce lavorative</w:t>
+        <w:t>Una volta generato lo schedule settimanale, il sistema segnala se ci sono delle fasce scoperte, cioè se per una o più fasce orarie il numero di dipendenti in servizio non è sufficiente a coprire la richiesta di lavoratori. In questo caso l’amministratore deve provvedere ad inserire manualmente dei dipendenti in tali fasce lavorative</w:t>
       </w:r>
       <w:r>
         <w:rPr>
@@ -1114,23 +1104,7 @@
           <w:rFonts w:ascii="Times New Roman" w:hAnsi="Times New Roman" w:cs="Times New Roman"/>
           <w:sz w:val="24"/>
         </w:rPr>
-        <w:t xml:space="preserve"> e tutti </w:t>
-      </w:r>
-      <w:proofErr w:type="gramStart"/>
-      <w:r>
-        <w:rPr>
-          <w:rFonts w:ascii="Times New Roman" w:hAnsi="Times New Roman" w:cs="Times New Roman"/>
-          <w:sz w:val="24"/>
-        </w:rPr>
-        <w:t>gli schedule</w:t>
-      </w:r>
-      <w:proofErr w:type="gramEnd"/>
-      <w:r>
-        <w:rPr>
-          <w:rFonts w:ascii="Times New Roman" w:hAnsi="Times New Roman" w:cs="Times New Roman"/>
-          <w:sz w:val="24"/>
-        </w:rPr>
-        <w:t xml:space="preserve"> settimanali che sono stati generati.</w:t>
+        <w:t xml:space="preserve"> e tutti gli schedule settimanali che sono stati generati.</w:t>
       </w:r>
     </w:p>
     <w:sectPr>

</xml_diff>